<commit_message>
Update Test Plan Demo Bank App by Muhammad Farhan Ilhamdi.docx
</commit_message>
<xml_diff>
--- a/Test Plan Demo Bank App by Muhammad Farhan Ilhamdi.docx
+++ b/Test Plan Demo Bank App by Muhammad Farhan Ilhamdi.docx
@@ -139,7 +139,7 @@
               </wp:anchor>
             </w:drawing>
           </mc:Choice>
-          <mc:Fallback xmlns:dgm="http://schemas.openxmlformats.org/drawingml/2006/diagram" xmlns:lc="http://schemas.openxmlformats.org/drawingml/2006/lockedCanvas" xmlns:c="http://schemas.openxmlformats.org/drawingml/2006/chart" xmlns:pic="http://schemas.openxmlformats.org/drawingml/2006/picture" xmlns:a="http://schemas.openxmlformats.org/drawingml/2006/main" xmlns:sl="http://schemas.openxmlformats.org/schemaLibrary/2006/main">
+          <mc:Fallback xmlns:sl="http://schemas.openxmlformats.org/schemaLibrary/2006/main" xmlns:a="http://schemas.openxmlformats.org/drawingml/2006/main" xmlns:pic="http://schemas.openxmlformats.org/drawingml/2006/picture" xmlns:c="http://schemas.openxmlformats.org/drawingml/2006/chart" xmlns:lc="http://schemas.openxmlformats.org/drawingml/2006/lockedCanvas" xmlns:dgm="http://schemas.openxmlformats.org/drawingml/2006/diagram">
             <w:drawing>
               <wp:anchor allowOverlap="1" behindDoc="0" distB="0" distT="0" distL="114300" distR="114300" hidden="0" layoutInCell="1" locked="0" relativeHeight="0" simplePos="0">
                 <wp:simplePos x="0" y="0"/>
@@ -250,7 +250,7 @@
               </wp:anchor>
             </w:drawing>
           </mc:Choice>
-          <mc:Fallback xmlns:dgm="http://schemas.openxmlformats.org/drawingml/2006/diagram" xmlns:lc="http://schemas.openxmlformats.org/drawingml/2006/lockedCanvas" xmlns:c="http://schemas.openxmlformats.org/drawingml/2006/chart" xmlns:pic="http://schemas.openxmlformats.org/drawingml/2006/picture" xmlns:a="http://schemas.openxmlformats.org/drawingml/2006/main" xmlns:sl="http://schemas.openxmlformats.org/schemaLibrary/2006/main">
+          <mc:Fallback xmlns:sl="http://schemas.openxmlformats.org/schemaLibrary/2006/main" xmlns:a="http://schemas.openxmlformats.org/drawingml/2006/main" xmlns:pic="http://schemas.openxmlformats.org/drawingml/2006/picture" xmlns:c="http://schemas.openxmlformats.org/drawingml/2006/chart" xmlns:lc="http://schemas.openxmlformats.org/drawingml/2006/lockedCanvas" xmlns:dgm="http://schemas.openxmlformats.org/drawingml/2006/diagram">
             <w:drawing>
               <wp:anchor allowOverlap="1" behindDoc="0" distB="0" distT="0" distL="114300" distR="114300" hidden="0" layoutInCell="1" locked="0" relativeHeight="0" simplePos="0">
                 <wp:simplePos x="0" y="0"/>
@@ -465,10 +465,7 @@
         <w:t>/20</w:t>
       </w:r>
       <w:r>
-        <w:t>2</w:t>
-      </w:r>
-      <w:r>
-        <w:t>2</w:t>
+        <w:t>22</w:t>
       </w:r>
     </w:p>
     <w:p>
@@ -6258,7 +6255,7 @@
               </wp:inline>
             </w:drawing>
           </mc:Choice>
-          <mc:Fallback xmlns:dgm="http://schemas.openxmlformats.org/drawingml/2006/diagram" xmlns:lc="http://schemas.openxmlformats.org/drawingml/2006/lockedCanvas" xmlns:c="http://schemas.openxmlformats.org/drawingml/2006/chart" xmlns:pic="http://schemas.openxmlformats.org/drawingml/2006/picture" xmlns:a="http://schemas.openxmlformats.org/drawingml/2006/main" xmlns:sl="http://schemas.openxmlformats.org/schemaLibrary/2006/main">
+          <mc:Fallback xmlns:sl="http://schemas.openxmlformats.org/schemaLibrary/2006/main" xmlns:a="http://schemas.openxmlformats.org/drawingml/2006/main" xmlns:pic="http://schemas.openxmlformats.org/drawingml/2006/picture" xmlns:c="http://schemas.openxmlformats.org/drawingml/2006/chart" xmlns:lc="http://schemas.openxmlformats.org/drawingml/2006/lockedCanvas" xmlns:dgm="http://schemas.openxmlformats.org/drawingml/2006/diagram">
             <w:drawing>
               <wp:inline distB="0" distT="0" distL="0" distR="0">
                 <wp:extent cx="5072960" cy="1463040"/>
@@ -8296,7 +8293,7 @@
               </wp:anchor>
             </w:drawing>
           </mc:Choice>
-          <mc:Fallback xmlns:dgm="http://schemas.openxmlformats.org/drawingml/2006/diagram" xmlns:lc="http://schemas.openxmlformats.org/drawingml/2006/lockedCanvas" xmlns:c="http://schemas.openxmlformats.org/drawingml/2006/chart" xmlns:pic="http://schemas.openxmlformats.org/drawingml/2006/picture" xmlns:a="http://schemas.openxmlformats.org/drawingml/2006/main" xmlns:sl="http://schemas.openxmlformats.org/schemaLibrary/2006/main">
+          <mc:Fallback xmlns:sl="http://schemas.openxmlformats.org/schemaLibrary/2006/main" xmlns:a="http://schemas.openxmlformats.org/drawingml/2006/main" xmlns:pic="http://schemas.openxmlformats.org/drawingml/2006/picture" xmlns:c="http://schemas.openxmlformats.org/drawingml/2006/chart" xmlns:lc="http://schemas.openxmlformats.org/drawingml/2006/lockedCanvas" xmlns:dgm="http://schemas.openxmlformats.org/drawingml/2006/diagram">
             <w:drawing>
               <wp:anchor allowOverlap="1" behindDoc="0" distB="0" distT="0" distL="114300" distR="114300" hidden="0" layoutInCell="1" locked="0" relativeHeight="0" simplePos="0">
                 <wp:simplePos x="0" y="0"/>
@@ -10316,7 +10313,7 @@
               </wp:inline>
             </w:drawing>
           </mc:Choice>
-          <mc:Fallback xmlns:dgm="http://schemas.openxmlformats.org/drawingml/2006/diagram" xmlns:lc="http://schemas.openxmlformats.org/drawingml/2006/lockedCanvas" xmlns:c="http://schemas.openxmlformats.org/drawingml/2006/chart" xmlns:pic="http://schemas.openxmlformats.org/drawingml/2006/picture" xmlns:a="http://schemas.openxmlformats.org/drawingml/2006/main" xmlns:sl="http://schemas.openxmlformats.org/schemaLibrary/2006/main">
+          <mc:Fallback xmlns:sl="http://schemas.openxmlformats.org/schemaLibrary/2006/main" xmlns:a="http://schemas.openxmlformats.org/drawingml/2006/main" xmlns:pic="http://schemas.openxmlformats.org/drawingml/2006/picture" xmlns:c="http://schemas.openxmlformats.org/drawingml/2006/chart" xmlns:lc="http://schemas.openxmlformats.org/drawingml/2006/lockedCanvas" xmlns:dgm="http://schemas.openxmlformats.org/drawingml/2006/diagram">
             <w:drawing>
               <wp:inline distB="0" distT="0" distL="0" distR="0">
                 <wp:extent cx="5943600" cy="3318510"/>
@@ -11130,7 +11127,7 @@
               </wp:inline>
             </w:drawing>
           </mc:Choice>
-          <mc:Fallback xmlns:dgm="http://schemas.openxmlformats.org/drawingml/2006/diagram" xmlns:lc="http://schemas.openxmlformats.org/drawingml/2006/lockedCanvas" xmlns:c="http://schemas.openxmlformats.org/drawingml/2006/chart" xmlns:pic="http://schemas.openxmlformats.org/drawingml/2006/picture" xmlns:a="http://schemas.openxmlformats.org/drawingml/2006/main" xmlns:sl="http://schemas.openxmlformats.org/schemaLibrary/2006/main">
+          <mc:Fallback xmlns:sl="http://schemas.openxmlformats.org/schemaLibrary/2006/main" xmlns:a="http://schemas.openxmlformats.org/drawingml/2006/main" xmlns:pic="http://schemas.openxmlformats.org/drawingml/2006/picture" xmlns:c="http://schemas.openxmlformats.org/drawingml/2006/chart" xmlns:lc="http://schemas.openxmlformats.org/drawingml/2006/lockedCanvas" xmlns:dgm="http://schemas.openxmlformats.org/drawingml/2006/diagram">
             <w:drawing>
               <wp:inline distB="0" distT="0" distL="0" distR="0">
                 <wp:extent cx="4811742" cy="1863305"/>
@@ -11962,7 +11959,7 @@
               </wp:inline>
             </w:drawing>
           </mc:Choice>
-          <mc:Fallback xmlns:dgm="http://schemas.openxmlformats.org/drawingml/2006/diagram" xmlns:lc="http://schemas.openxmlformats.org/drawingml/2006/lockedCanvas" xmlns:c="http://schemas.openxmlformats.org/drawingml/2006/chart" xmlns:pic="http://schemas.openxmlformats.org/drawingml/2006/picture" xmlns:a="http://schemas.openxmlformats.org/drawingml/2006/main" xmlns:sl="http://schemas.openxmlformats.org/schemaLibrary/2006/main">
+          <mc:Fallback xmlns:sl="http://schemas.openxmlformats.org/schemaLibrary/2006/main" xmlns:a="http://schemas.openxmlformats.org/drawingml/2006/main" xmlns:pic="http://schemas.openxmlformats.org/drawingml/2006/picture" xmlns:c="http://schemas.openxmlformats.org/drawingml/2006/chart" xmlns:lc="http://schemas.openxmlformats.org/drawingml/2006/lockedCanvas" xmlns:dgm="http://schemas.openxmlformats.org/drawingml/2006/diagram">
             <w:drawing>
               <wp:inline distB="0" distT="0" distL="0" distR="0">
                 <wp:extent cx="5316275" cy="1812897"/>
@@ -13927,6 +13924,14 @@
                 <w:szCs w:val="20"/>
               </w:rPr>
             </w:pPr>
+            <w:r>
+              <w:rPr>
+                <w:color w:val="000000"/>
+                <w:sz w:val="20"/>
+                <w:szCs w:val="20"/>
+              </w:rPr>
+              <w:t>Muhammad Farhan Ilhamdi</w:t>
+            </w:r>
           </w:p>
         </w:tc>
         <w:tc>
@@ -18552,6 +18557,7 @@
   <w:style w:type="character" w:default="1" w:styleId="DefaultParagraphFont">
     <w:name w:val="Default Paragraph Font"/>
     <w:uiPriority w:val="1"/>
+    <w:semiHidden/>
     <w:unhideWhenUsed/>
   </w:style>
   <w:style w:type="table" w:default="1" w:styleId="TableNormal">

</xml_diff>